<commit_message>
Modification diagramme de classe
</commit_message>
<xml_diff>
--- a/Analyse/TP Persistance.docx
+++ b/Analyse/TP Persistance.docx
@@ -1,6 +1,6 @@
 
 <file path=word/document.xml><?xml version="1.0" encoding="utf-8"?>
-<w:document xmlns:wpc="http://schemas.microsoft.com/office/word/2010/wordprocessingCanvas" xmlns:cx="http://schemas.microsoft.com/office/drawing/2014/chartex" xmlns:cx1="http://schemas.microsoft.com/office/drawing/2015/9/8/chartex" xmlns:cx2="http://schemas.microsoft.com/office/drawing/2015/10/21/chartex" xmlns:cx3="http://schemas.microsoft.com/office/drawing/2016/5/9/chartex" xmlns:cx4="http://schemas.microsoft.com/office/drawing/2016/5/10/chartex" xmlns:cx5="http://schemas.microsoft.com/office/drawing/2016/5/11/chartex" xmlns:cx6="http://schemas.microsoft.com/office/drawing/2016/5/12/chartex" xmlns:cx7="http://schemas.microsoft.com/office/drawing/2016/5/13/chartex" xmlns:cx8="http://schemas.microsoft.com/office/drawing/2016/5/14/chartex" xmlns:mc="http://schemas.openxmlformats.org/markup-compatibility/2006" xmlns:aink="http://schemas.microsoft.com/office/drawing/2016/ink" xmlns:am3d="http://schemas.microsoft.com/office/drawing/2017/model3d" xmlns:o="urn:schemas-microsoft-com:office:office" xmlns:r="http://schemas.openxmlformats.org/officeDocument/2006/relationships" xmlns:m="http://schemas.openxmlformats.org/officeDocument/2006/math" xmlns:v="urn:schemas-microsoft-com:vml" xmlns:wp14="http://schemas.microsoft.com/office/word/2010/wordprocessingDrawing" xmlns:wp="http://schemas.openxmlformats.org/drawingml/2006/wordprocessingDrawing" xmlns:w10="urn:schemas-microsoft-com:office:word" xmlns:w="http://schemas.openxmlformats.org/wordprocessingml/2006/main" xmlns:w14="http://schemas.microsoft.com/office/word/2010/wordml" xmlns:w15="http://schemas.microsoft.com/office/word/2012/wordml" xmlns:w16cid="http://schemas.microsoft.com/office/word/2016/wordml/cid" xmlns:w16se="http://schemas.microsoft.com/office/word/2015/wordml/symex" xmlns:wpg="http://schemas.microsoft.com/office/word/2010/wordprocessingGroup" xmlns:wpi="http://schemas.microsoft.com/office/word/2010/wordprocessingInk" xmlns:wne="http://schemas.microsoft.com/office/word/2006/wordml" xmlns:wps="http://schemas.microsoft.com/office/word/2010/wordprocessingShape" mc:Ignorable="w14 w15 w16se w16cid wp14">
+<w:document xmlns:wpc="http://schemas.microsoft.com/office/word/2010/wordprocessingCanvas" xmlns:mc="http://schemas.openxmlformats.org/markup-compatibility/2006" xmlns:o="urn:schemas-microsoft-com:office:office" xmlns:r="http://schemas.openxmlformats.org/officeDocument/2006/relationships" xmlns:m="http://schemas.openxmlformats.org/officeDocument/2006/math" xmlns:v="urn:schemas-microsoft-com:vml" xmlns:wp14="http://schemas.microsoft.com/office/word/2010/wordprocessingDrawing" xmlns:wp="http://schemas.openxmlformats.org/drawingml/2006/wordprocessingDrawing" xmlns:w10="urn:schemas-microsoft-com:office:word" xmlns:w="http://schemas.openxmlformats.org/wordprocessingml/2006/main" xmlns:w14="http://schemas.microsoft.com/office/word/2010/wordml" xmlns:w15="http://schemas.microsoft.com/office/word/2012/wordml" xmlns:wpg="http://schemas.microsoft.com/office/word/2010/wordprocessingGroup" xmlns:wpi="http://schemas.microsoft.com/office/word/2010/wordprocessingInk" xmlns:wne="http://schemas.microsoft.com/office/word/2006/wordml" xmlns:wps="http://schemas.microsoft.com/office/word/2010/wordprocessingShape" mc:Ignorable="w14 w15 wp14">
   <w:body>
     <w:sdt>
       <w:sdtPr>
@@ -153,6 +153,9 @@
                     <w:r>
                       <w:t>CHATAGNIER Dylan – IIA – M1 IASI</w:t>
                     </w:r>
+                    <w:r>
+                      <w:t xml:space="preserve"> – 2017/2018</w:t>
+                    </w:r>
                   </w:p>
                 </w:sdtContent>
               </w:sdt>
@@ -248,9 +251,11 @@
           <w:numId w:val="2"/>
         </w:numPr>
       </w:pPr>
+      <w:proofErr w:type="spellStart"/>
       <w:r>
         <w:t>Facets</w:t>
       </w:r>
+      <w:proofErr w:type="spellEnd"/>
     </w:p>
     <w:p>
       <w:pPr>
@@ -260,16 +265,15 @@
           <w:numId w:val="2"/>
         </w:numPr>
       </w:pPr>
+      <w:proofErr w:type="spellStart"/>
       <w:r>
         <w:t>Etagere</w:t>
       </w:r>
+      <w:proofErr w:type="spellEnd"/>
     </w:p>
     <w:p>
       <w:r>
-        <w:t xml:space="preserve">Commerciaux : </w:t>
-      </w:r>
-      <w:r>
-        <w:t xml:space="preserve"> </w:t>
+        <w:t xml:space="preserve">Commerciaux :  </w:t>
       </w:r>
     </w:p>
     <w:p>
@@ -331,9 +335,11 @@
           <w:numId w:val="2"/>
         </w:numPr>
       </w:pPr>
+      <w:proofErr w:type="spellStart"/>
       <w:r>
         <w:t>Facets</w:t>
       </w:r>
+      <w:proofErr w:type="spellEnd"/>
     </w:p>
     <w:p>
       <w:pPr>
@@ -343,9 +349,11 @@
           <w:numId w:val="2"/>
         </w:numPr>
       </w:pPr>
+      <w:proofErr w:type="spellStart"/>
       <w:r>
         <w:t>Etagere</w:t>
       </w:r>
+      <w:proofErr w:type="spellEnd"/>
     </w:p>
     <w:p>
       <w:pPr>
@@ -379,27 +387,90 @@
       <w:r>
         <w:t>.</w:t>
       </w:r>
+      <w:r>
+        <w:br w:type="page"/>
+      </w:r>
+    </w:p>
+    <w:p>
+      <w:pPr>
+        <w:pStyle w:val="Titre1"/>
+      </w:pPr>
+      <w:r>
+        <w:lastRenderedPageBreak/>
+        <w:t>Fonctionnement</w:t>
+      </w:r>
+    </w:p>
+    <w:p>
+      <w:r>
+        <w:t>L’utilisateur lance l’application. Le programme vérifie si l’application est en ligne ou non.</w:t>
+      </w:r>
+    </w:p>
+    <w:p>
+      <w:pPr>
+        <w:rPr>
+          <w:b/>
+        </w:rPr>
+      </w:pPr>
+      <w:r>
+        <w:rPr>
+          <w:b/>
+        </w:rPr>
+        <w:t xml:space="preserve">En ligne </w:t>
+      </w:r>
+      <w:r>
+        <w:t>on vérifie s’il y a des mises à jour.</w:t>
+      </w:r>
+    </w:p>
+    <w:p>
+      <w:r>
+        <w:t xml:space="preserve"> </w:t>
+      </w:r>
+      <w:r>
+        <w:tab/>
+      </w:r>
+      <w:r>
+        <w:rPr>
+          <w:b/>
+        </w:rPr>
+        <w:t>Si oui</w:t>
+      </w:r>
+      <w:r>
+        <w:t xml:space="preserve"> on synchronise l’application avec le serveur.</w:t>
+      </w:r>
+    </w:p>
+    <w:p>
+      <w:r>
+        <w:tab/>
+      </w:r>
+      <w:r>
+        <w:rPr>
+          <w:b/>
+        </w:rPr>
+        <w:t>Si non</w:t>
+      </w:r>
+      <w:r>
+        <w:t xml:space="preserve"> on passe au déroulement normal de l’application.</w:t>
+      </w:r>
+    </w:p>
+    <w:p>
+      <w:r>
+        <w:rPr>
+          <w:b/>
+        </w:rPr>
+        <w:t>Hors ligne</w:t>
+      </w:r>
+      <w:r>
+        <w:t xml:space="preserve"> on passe au déroulement normal de l’application et on stocke les données en local.</w:t>
+      </w:r>
       <w:bookmarkStart w:id="0" w:name="_GoBack"/>
       <w:bookmarkEnd w:id="0"/>
-      <w:r>
-        <w:br w:type="page"/>
-      </w:r>
     </w:p>
     <w:p>
       <w:pPr>
-        <w:pStyle w:val="Titre1"/>
+        <w:pStyle w:val="Titre2"/>
       </w:pPr>
       <w:r>
         <w:lastRenderedPageBreak/>
-        <w:t>Analyse du besoin</w:t>
-      </w:r>
-    </w:p>
-    <w:p/>
-    <w:p>
-      <w:pPr>
-        <w:pStyle w:val="Titre2"/>
-      </w:pPr>
-      <w:r>
         <w:t>Diagramme d’activité</w:t>
       </w:r>
     </w:p>
@@ -410,7 +481,7 @@
         </w:rPr>
         <w:drawing>
           <wp:inline distT="0" distB="0" distL="0" distR="0">
-            <wp:extent cx="4600575" cy="7558784"/>
+            <wp:extent cx="5133975" cy="8435165"/>
             <wp:effectExtent l="0" t="0" r="0" b="4445"/>
             <wp:docPr id="1" name="Image 1"/>
             <wp:cNvGraphicFramePr>
@@ -438,7 +509,7 @@
                   <pic:spPr>
                     <a:xfrm>
                       <a:off x="0" y="0"/>
-                      <a:ext cx="4602296" cy="7561612"/>
+                      <a:ext cx="5137801" cy="8441450"/>
                     </a:xfrm>
                     <a:prstGeom prst="rect">
                       <a:avLst/>
@@ -452,29 +523,37 @@
       </w:r>
     </w:p>
     <w:p>
-      <w:r>
-        <w:br w:type="page"/>
+      <w:pPr>
+        <w:pStyle w:val="Titre2"/>
+      </w:pPr>
+      <w:r>
+        <w:lastRenderedPageBreak/>
+        <w:t>Diagramme de classe</w:t>
       </w:r>
     </w:p>
     <w:p>
       <w:pPr>
-        <w:pStyle w:val="Titre2"/>
-      </w:pPr>
-      <w:r>
-        <w:lastRenderedPageBreak/>
-        <w:t>Diagramme de classe</w:t>
-      </w:r>
-    </w:p>
-    <w:p>
+        <w:rPr>
+          <w:noProof/>
+        </w:rPr>
+      </w:pPr>
       <w:r>
         <w:rPr>
           <w:noProof/>
         </w:rPr>
         <w:drawing>
-          <wp:inline distT="0" distB="0" distL="0" distR="0">
-            <wp:extent cx="8508803" cy="4200299"/>
-            <wp:effectExtent l="1588" t="0" r="8572" b="8573"/>
-            <wp:docPr id="4" name="Image 4"/>
+          <wp:anchor distT="0" distB="0" distL="114300" distR="114300" simplePos="0" relativeHeight="251658240" behindDoc="1" locked="0" layoutInCell="1" allowOverlap="1">
+            <wp:simplePos x="0" y="0"/>
+            <wp:positionH relativeFrom="page">
+              <wp:align>left</wp:align>
+            </wp:positionH>
+            <wp:positionV relativeFrom="paragraph">
+              <wp:posOffset>158115</wp:posOffset>
+            </wp:positionV>
+            <wp:extent cx="7630886" cy="2514600"/>
+            <wp:effectExtent l="0" t="0" r="8255" b="0"/>
+            <wp:wrapNone/>
+            <wp:docPr id="5" name="Image 5"/>
             <wp:cNvGraphicFramePr>
               <a:graphicFrameLocks xmlns:a="http://schemas.openxmlformats.org/drawingml/2006/main" noChangeAspect="1"/>
             </wp:cNvGraphicFramePr>
@@ -482,37 +561,59 @@
               <a:graphicData uri="http://schemas.openxmlformats.org/drawingml/2006/picture">
                 <pic:pic xmlns:pic="http://schemas.openxmlformats.org/drawingml/2006/picture">
                   <pic:nvPicPr>
-                    <pic:cNvPr id="4" name="Class Diagram.png"/>
+                    <pic:cNvPr id="5" name="Class Diagram.png"/>
                     <pic:cNvPicPr/>
                   </pic:nvPicPr>
-                  <pic:blipFill>
-                    <a:blip r:embed="rId12">
+                  <pic:blipFill rotWithShape="1">
+                    <a:blip r:embed="rId12" cstate="print">
                       <a:extLst>
                         <a:ext uri="{28A0092B-C50C-407E-A947-70E740481C1C}">
                           <a14:useLocalDpi xmlns:a14="http://schemas.microsoft.com/office/drawing/2010/main" val="0"/>
                         </a:ext>
                       </a:extLst>
                     </a:blip>
-                    <a:stretch>
-                      <a:fillRect/>
-                    </a:stretch>
+                    <a:srcRect l="1516" t="6138" r="9929" b="34772"/>
+                    <a:stretch/>
                   </pic:blipFill>
-                  <pic:spPr>
-                    <a:xfrm rot="5400000">
+                  <pic:spPr bwMode="auto">
+                    <a:xfrm>
                       <a:off x="0" y="0"/>
-                      <a:ext cx="8519992" cy="4205823"/>
+                      <a:ext cx="7635044" cy="2515970"/>
                     </a:xfrm>
                     <a:prstGeom prst="rect">
                       <a:avLst/>
                     </a:prstGeom>
+                    <a:ln>
+                      <a:noFill/>
+                    </a:ln>
+                    <a:extLst>
+                      <a:ext uri="{53640926-AAD7-44D8-BBD7-CCE9431645EC}">
+                        <a14:shadowObscured xmlns:a14="http://schemas.microsoft.com/office/drawing/2010/main"/>
+                      </a:ext>
+                    </a:extLst>
                   </pic:spPr>
                 </pic:pic>
               </a:graphicData>
             </a:graphic>
-          </wp:inline>
+            <wp14:sizeRelH relativeFrom="margin">
+              <wp14:pctWidth>0</wp14:pctWidth>
+            </wp14:sizeRelH>
+            <wp14:sizeRelV relativeFrom="margin">
+              <wp14:pctHeight>0</wp14:pctHeight>
+            </wp14:sizeRelV>
+          </wp:anchor>
         </w:drawing>
       </w:r>
     </w:p>
+    <w:p/>
+    <w:p/>
+    <w:p/>
+    <w:p/>
+    <w:p/>
+    <w:p/>
+    <w:p/>
+    <w:p/>
+    <w:p/>
     <w:sectPr>
       <w:headerReference w:type="default" r:id="rId13"/>
       <w:footerReference w:type="even" r:id="rId14"/>
@@ -529,7 +630,7 @@
 </file>
 
 <file path=word/endnotes.xml><?xml version="1.0" encoding="utf-8"?>
-<w:endnotes xmlns:wpc="http://schemas.microsoft.com/office/word/2010/wordprocessingCanvas" xmlns:cx="http://schemas.microsoft.com/office/drawing/2014/chartex" xmlns:cx1="http://schemas.microsoft.com/office/drawing/2015/9/8/chartex" xmlns:cx2="http://schemas.microsoft.com/office/drawing/2015/10/21/chartex" xmlns:cx3="http://schemas.microsoft.com/office/drawing/2016/5/9/chartex" xmlns:cx4="http://schemas.microsoft.com/office/drawing/2016/5/10/chartex" xmlns:cx5="http://schemas.microsoft.com/office/drawing/2016/5/11/chartex" xmlns:cx6="http://schemas.microsoft.com/office/drawing/2016/5/12/chartex" xmlns:cx7="http://schemas.microsoft.com/office/drawing/2016/5/13/chartex" xmlns:cx8="http://schemas.microsoft.com/office/drawing/2016/5/14/chartex" xmlns:mc="http://schemas.openxmlformats.org/markup-compatibility/2006" xmlns:aink="http://schemas.microsoft.com/office/drawing/2016/ink" xmlns:am3d="http://schemas.microsoft.com/office/drawing/2017/model3d" xmlns:o="urn:schemas-microsoft-com:office:office" xmlns:r="http://schemas.openxmlformats.org/officeDocument/2006/relationships" xmlns:m="http://schemas.openxmlformats.org/officeDocument/2006/math" xmlns:v="urn:schemas-microsoft-com:vml" xmlns:wp14="http://schemas.microsoft.com/office/word/2010/wordprocessingDrawing" xmlns:wp="http://schemas.openxmlformats.org/drawingml/2006/wordprocessingDrawing" xmlns:w10="urn:schemas-microsoft-com:office:word" xmlns:w="http://schemas.openxmlformats.org/wordprocessingml/2006/main" xmlns:w14="http://schemas.microsoft.com/office/word/2010/wordml" xmlns:w15="http://schemas.microsoft.com/office/word/2012/wordml" xmlns:w16cid="http://schemas.microsoft.com/office/word/2016/wordml/cid" xmlns:w16se="http://schemas.microsoft.com/office/word/2015/wordml/symex" xmlns:wpg="http://schemas.microsoft.com/office/word/2010/wordprocessingGroup" xmlns:wpi="http://schemas.microsoft.com/office/word/2010/wordprocessingInk" xmlns:wne="http://schemas.microsoft.com/office/word/2006/wordml" xmlns:wps="http://schemas.microsoft.com/office/word/2010/wordprocessingShape" mc:Ignorable="w14 w15 w16se w16cid wp14">
+<w:endnotes xmlns:wpc="http://schemas.microsoft.com/office/word/2010/wordprocessingCanvas" xmlns:mc="http://schemas.openxmlformats.org/markup-compatibility/2006" xmlns:o="urn:schemas-microsoft-com:office:office" xmlns:r="http://schemas.openxmlformats.org/officeDocument/2006/relationships" xmlns:m="http://schemas.openxmlformats.org/officeDocument/2006/math" xmlns:v="urn:schemas-microsoft-com:vml" xmlns:wp14="http://schemas.microsoft.com/office/word/2010/wordprocessingDrawing" xmlns:wp="http://schemas.openxmlformats.org/drawingml/2006/wordprocessingDrawing" xmlns:w10="urn:schemas-microsoft-com:office:word" xmlns:w="http://schemas.openxmlformats.org/wordprocessingml/2006/main" xmlns:w14="http://schemas.microsoft.com/office/word/2010/wordml" xmlns:w15="http://schemas.microsoft.com/office/word/2012/wordml" xmlns:wpg="http://schemas.microsoft.com/office/word/2010/wordprocessingGroup" xmlns:wpi="http://schemas.microsoft.com/office/word/2010/wordprocessingInk" xmlns:wne="http://schemas.microsoft.com/office/word/2006/wordml" xmlns:wps="http://schemas.microsoft.com/office/word/2010/wordprocessingShape" mc:Ignorable="w14 w15 wp14">
   <w:endnote w:type="separator" w:id="-1">
     <w:p>
       <w:pPr>
@@ -554,7 +655,7 @@
 </file>
 
 <file path=word/footer1.xml><?xml version="1.0" encoding="utf-8"?>
-<w:ftr xmlns:wpc="http://schemas.microsoft.com/office/word/2010/wordprocessingCanvas" xmlns:cx="http://schemas.microsoft.com/office/drawing/2014/chartex" xmlns:cx1="http://schemas.microsoft.com/office/drawing/2015/9/8/chartex" xmlns:cx2="http://schemas.microsoft.com/office/drawing/2015/10/21/chartex" xmlns:cx3="http://schemas.microsoft.com/office/drawing/2016/5/9/chartex" xmlns:cx4="http://schemas.microsoft.com/office/drawing/2016/5/10/chartex" xmlns:cx5="http://schemas.microsoft.com/office/drawing/2016/5/11/chartex" xmlns:cx6="http://schemas.microsoft.com/office/drawing/2016/5/12/chartex" xmlns:cx7="http://schemas.microsoft.com/office/drawing/2016/5/13/chartex" xmlns:cx8="http://schemas.microsoft.com/office/drawing/2016/5/14/chartex" xmlns:mc="http://schemas.openxmlformats.org/markup-compatibility/2006" xmlns:aink="http://schemas.microsoft.com/office/drawing/2016/ink" xmlns:am3d="http://schemas.microsoft.com/office/drawing/2017/model3d" xmlns:o="urn:schemas-microsoft-com:office:office" xmlns:r="http://schemas.openxmlformats.org/officeDocument/2006/relationships" xmlns:m="http://schemas.openxmlformats.org/officeDocument/2006/math" xmlns:v="urn:schemas-microsoft-com:vml" xmlns:wp14="http://schemas.microsoft.com/office/word/2010/wordprocessingDrawing" xmlns:wp="http://schemas.openxmlformats.org/drawingml/2006/wordprocessingDrawing" xmlns:w10="urn:schemas-microsoft-com:office:word" xmlns:w="http://schemas.openxmlformats.org/wordprocessingml/2006/main" xmlns:w14="http://schemas.microsoft.com/office/word/2010/wordml" xmlns:w15="http://schemas.microsoft.com/office/word/2012/wordml" xmlns:w16cid="http://schemas.microsoft.com/office/word/2016/wordml/cid" xmlns:w16se="http://schemas.microsoft.com/office/word/2015/wordml/symex" xmlns:wpg="http://schemas.microsoft.com/office/word/2010/wordprocessingGroup" xmlns:wpi="http://schemas.microsoft.com/office/word/2010/wordprocessingInk" xmlns:wne="http://schemas.microsoft.com/office/word/2006/wordml" xmlns:wps="http://schemas.microsoft.com/office/word/2010/wordprocessingShape" mc:Ignorable="w14 w15 w16se w16cid wp14">
+<w:ftr xmlns:wpc="http://schemas.microsoft.com/office/word/2010/wordprocessingCanvas" xmlns:mc="http://schemas.openxmlformats.org/markup-compatibility/2006" xmlns:o="urn:schemas-microsoft-com:office:office" xmlns:r="http://schemas.openxmlformats.org/officeDocument/2006/relationships" xmlns:m="http://schemas.openxmlformats.org/officeDocument/2006/math" xmlns:v="urn:schemas-microsoft-com:vml" xmlns:wp14="http://schemas.microsoft.com/office/word/2010/wordprocessingDrawing" xmlns:wp="http://schemas.openxmlformats.org/drawingml/2006/wordprocessingDrawing" xmlns:w10="urn:schemas-microsoft-com:office:word" xmlns:w="http://schemas.openxmlformats.org/wordprocessingml/2006/main" xmlns:w14="http://schemas.microsoft.com/office/word/2010/wordml" xmlns:w15="http://schemas.microsoft.com/office/word/2012/wordml" xmlns:wpg="http://schemas.microsoft.com/office/word/2010/wordprocessingGroup" xmlns:wpi="http://schemas.microsoft.com/office/word/2010/wordprocessingInk" xmlns:wne="http://schemas.microsoft.com/office/word/2006/wordml" xmlns:wps="http://schemas.microsoft.com/office/word/2010/wordprocessingShape" mc:Ignorable="w14 w15 wp14">
   <w:p>
     <w:pPr>
       <w:jc w:val="right"/>
@@ -697,7 +798,7 @@
             </wp:inline>
           </w:drawing>
         </mc:Choice>
-        <mc:Fallback>
+        <mc:Fallback xmlns:w16se="http://schemas.microsoft.com/office/word/2015/wordml/symex" xmlns:w16cid="http://schemas.microsoft.com/office/word/2016/wordml/cid" xmlns:am3d="http://schemas.microsoft.com/office/drawing/2017/model3d" xmlns:aink="http://schemas.microsoft.com/office/drawing/2016/ink" xmlns:cx8="http://schemas.microsoft.com/office/drawing/2016/5/14/chartex" xmlns:cx7="http://schemas.microsoft.com/office/drawing/2016/5/13/chartex" xmlns:cx6="http://schemas.microsoft.com/office/drawing/2016/5/12/chartex" xmlns:cx5="http://schemas.microsoft.com/office/drawing/2016/5/11/chartex" xmlns:cx4="http://schemas.microsoft.com/office/drawing/2016/5/10/chartex" xmlns:cx3="http://schemas.microsoft.com/office/drawing/2016/5/9/chartex" xmlns:cx2="http://schemas.microsoft.com/office/drawing/2015/10/21/chartex" xmlns:cx1="http://schemas.microsoft.com/office/drawing/2015/9/8/chartex" xmlns:cx="http://schemas.microsoft.com/office/drawing/2014/chartex">
           <w:pict>
             <v:group w14:anchorId="51672B13" id="Groupe 4" o:spid="_x0000_s1026" style="width:183.3pt;height:3.55pt;mso-position-horizontal-relative:char;mso-position-vertical-relative:line" coordorigin="7606,15084" coordsize="3666,71" o:gfxdata="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">
               <v:shapetype id="_x0000_t32" coordsize="21600,21600" o:spt="32" o:oned="t" path="m,l21600,21600e" filled="f">
@@ -729,7 +830,7 @@
 </file>
 
 <file path=word/footer2.xml><?xml version="1.0" encoding="utf-8"?>
-<w:ftr xmlns:wpc="http://schemas.microsoft.com/office/word/2010/wordprocessingCanvas" xmlns:cx="http://schemas.microsoft.com/office/drawing/2014/chartex" xmlns:cx1="http://schemas.microsoft.com/office/drawing/2015/9/8/chartex" xmlns:cx2="http://schemas.microsoft.com/office/drawing/2015/10/21/chartex" xmlns:cx3="http://schemas.microsoft.com/office/drawing/2016/5/9/chartex" xmlns:cx4="http://schemas.microsoft.com/office/drawing/2016/5/10/chartex" xmlns:cx5="http://schemas.microsoft.com/office/drawing/2016/5/11/chartex" xmlns:cx6="http://schemas.microsoft.com/office/drawing/2016/5/12/chartex" xmlns:cx7="http://schemas.microsoft.com/office/drawing/2016/5/13/chartex" xmlns:cx8="http://schemas.microsoft.com/office/drawing/2016/5/14/chartex" xmlns:mc="http://schemas.openxmlformats.org/markup-compatibility/2006" xmlns:aink="http://schemas.microsoft.com/office/drawing/2016/ink" xmlns:am3d="http://schemas.microsoft.com/office/drawing/2017/model3d" xmlns:o="urn:schemas-microsoft-com:office:office" xmlns:r="http://schemas.openxmlformats.org/officeDocument/2006/relationships" xmlns:m="http://schemas.openxmlformats.org/officeDocument/2006/math" xmlns:v="urn:schemas-microsoft-com:vml" xmlns:wp14="http://schemas.microsoft.com/office/word/2010/wordprocessingDrawing" xmlns:wp="http://schemas.openxmlformats.org/drawingml/2006/wordprocessingDrawing" xmlns:w10="urn:schemas-microsoft-com:office:word" xmlns:w="http://schemas.openxmlformats.org/wordprocessingml/2006/main" xmlns:w14="http://schemas.microsoft.com/office/word/2010/wordml" xmlns:w15="http://schemas.microsoft.com/office/word/2012/wordml" xmlns:w16cid="http://schemas.microsoft.com/office/word/2016/wordml/cid" xmlns:w16se="http://schemas.microsoft.com/office/word/2015/wordml/symex" xmlns:wpg="http://schemas.microsoft.com/office/word/2010/wordprocessingGroup" xmlns:wpi="http://schemas.microsoft.com/office/word/2010/wordprocessingInk" xmlns:wne="http://schemas.microsoft.com/office/word/2006/wordml" xmlns:wps="http://schemas.microsoft.com/office/word/2010/wordprocessingShape" mc:Ignorable="w14 w15 w16se w16cid wp14">
+<w:ftr xmlns:wpc="http://schemas.microsoft.com/office/word/2010/wordprocessingCanvas" xmlns:mc="http://schemas.openxmlformats.org/markup-compatibility/2006" xmlns:o="urn:schemas-microsoft-com:office:office" xmlns:r="http://schemas.openxmlformats.org/officeDocument/2006/relationships" xmlns:m="http://schemas.openxmlformats.org/officeDocument/2006/math" xmlns:v="urn:schemas-microsoft-com:vml" xmlns:wp14="http://schemas.microsoft.com/office/word/2010/wordprocessingDrawing" xmlns:wp="http://schemas.openxmlformats.org/drawingml/2006/wordprocessingDrawing" xmlns:w10="urn:schemas-microsoft-com:office:word" xmlns:w="http://schemas.openxmlformats.org/wordprocessingml/2006/main" xmlns:w14="http://schemas.microsoft.com/office/word/2010/wordml" xmlns:w15="http://schemas.microsoft.com/office/word/2012/wordml" xmlns:wpg="http://schemas.microsoft.com/office/word/2010/wordprocessingGroup" xmlns:wpi="http://schemas.microsoft.com/office/word/2010/wordprocessingInk" xmlns:wne="http://schemas.microsoft.com/office/word/2006/wordml" xmlns:wps="http://schemas.microsoft.com/office/word/2010/wordprocessingShape" mc:Ignorable="w14 w15 wp14">
   <w:p>
     <w:pPr>
       <w:jc w:val="center"/>
@@ -758,7 +859,7 @@
         <w:noProof/>
         <w:color w:val="6076B4" w:themeColor="accent1"/>
       </w:rPr>
-      <w:t>Instructions</w:t>
+      <w:t>Fonctionnement</w:t>
     </w:r>
     <w:r>
       <w:rPr>
@@ -805,9 +906,10 @@
     </w:r>
     <w:r>
       <w:rPr>
+        <w:noProof/>
         <w:color w:val="6076B4" w:themeColor="accent1"/>
       </w:rPr>
-      <w:t>1</w:t>
+      <w:t>4</w:t>
     </w:r>
     <w:r>
       <w:rPr>
@@ -820,7 +922,7 @@
 </file>
 
 <file path=word/footnotes.xml><?xml version="1.0" encoding="utf-8"?>
-<w:footnotes xmlns:wpc="http://schemas.microsoft.com/office/word/2010/wordprocessingCanvas" xmlns:cx="http://schemas.microsoft.com/office/drawing/2014/chartex" xmlns:cx1="http://schemas.microsoft.com/office/drawing/2015/9/8/chartex" xmlns:cx2="http://schemas.microsoft.com/office/drawing/2015/10/21/chartex" xmlns:cx3="http://schemas.microsoft.com/office/drawing/2016/5/9/chartex" xmlns:cx4="http://schemas.microsoft.com/office/drawing/2016/5/10/chartex" xmlns:cx5="http://schemas.microsoft.com/office/drawing/2016/5/11/chartex" xmlns:cx6="http://schemas.microsoft.com/office/drawing/2016/5/12/chartex" xmlns:cx7="http://schemas.microsoft.com/office/drawing/2016/5/13/chartex" xmlns:cx8="http://schemas.microsoft.com/office/drawing/2016/5/14/chartex" xmlns:mc="http://schemas.openxmlformats.org/markup-compatibility/2006" xmlns:aink="http://schemas.microsoft.com/office/drawing/2016/ink" xmlns:am3d="http://schemas.microsoft.com/office/drawing/2017/model3d" xmlns:o="urn:schemas-microsoft-com:office:office" xmlns:r="http://schemas.openxmlformats.org/officeDocument/2006/relationships" xmlns:m="http://schemas.openxmlformats.org/officeDocument/2006/math" xmlns:v="urn:schemas-microsoft-com:vml" xmlns:wp14="http://schemas.microsoft.com/office/word/2010/wordprocessingDrawing" xmlns:wp="http://schemas.openxmlformats.org/drawingml/2006/wordprocessingDrawing" xmlns:w10="urn:schemas-microsoft-com:office:word" xmlns:w="http://schemas.openxmlformats.org/wordprocessingml/2006/main" xmlns:w14="http://schemas.microsoft.com/office/word/2010/wordml" xmlns:w15="http://schemas.microsoft.com/office/word/2012/wordml" xmlns:w16cid="http://schemas.microsoft.com/office/word/2016/wordml/cid" xmlns:w16se="http://schemas.microsoft.com/office/word/2015/wordml/symex" xmlns:wpg="http://schemas.microsoft.com/office/word/2010/wordprocessingGroup" xmlns:wpi="http://schemas.microsoft.com/office/word/2010/wordprocessingInk" xmlns:wne="http://schemas.microsoft.com/office/word/2006/wordml" xmlns:wps="http://schemas.microsoft.com/office/word/2010/wordprocessingShape" mc:Ignorable="w14 w15 w16se w16cid wp14">
+<w:footnotes xmlns:wpc="http://schemas.microsoft.com/office/word/2010/wordprocessingCanvas" xmlns:mc="http://schemas.openxmlformats.org/markup-compatibility/2006" xmlns:o="urn:schemas-microsoft-com:office:office" xmlns:r="http://schemas.openxmlformats.org/officeDocument/2006/relationships" xmlns:m="http://schemas.openxmlformats.org/officeDocument/2006/math" xmlns:v="urn:schemas-microsoft-com:vml" xmlns:wp14="http://schemas.microsoft.com/office/word/2010/wordprocessingDrawing" xmlns:wp="http://schemas.openxmlformats.org/drawingml/2006/wordprocessingDrawing" xmlns:w10="urn:schemas-microsoft-com:office:word" xmlns:w="http://schemas.openxmlformats.org/wordprocessingml/2006/main" xmlns:w14="http://schemas.microsoft.com/office/word/2010/wordml" xmlns:w15="http://schemas.microsoft.com/office/word/2012/wordml" xmlns:wpg="http://schemas.microsoft.com/office/word/2010/wordprocessingGroup" xmlns:wpi="http://schemas.microsoft.com/office/word/2010/wordprocessingInk" xmlns:wne="http://schemas.microsoft.com/office/word/2006/wordml" xmlns:wps="http://schemas.microsoft.com/office/word/2010/wordprocessingShape" mc:Ignorable="w14 w15 wp14">
   <w:footnote w:type="separator" w:id="-1">
     <w:p>
       <w:pPr>
@@ -845,7 +947,7 @@
 </file>
 
 <file path=word/header1.xml><?xml version="1.0" encoding="utf-8"?>
-<w:hdr xmlns:wpc="http://schemas.microsoft.com/office/word/2010/wordprocessingCanvas" xmlns:cx="http://schemas.microsoft.com/office/drawing/2014/chartex" xmlns:cx1="http://schemas.microsoft.com/office/drawing/2015/9/8/chartex" xmlns:cx2="http://schemas.microsoft.com/office/drawing/2015/10/21/chartex" xmlns:cx3="http://schemas.microsoft.com/office/drawing/2016/5/9/chartex" xmlns:cx4="http://schemas.microsoft.com/office/drawing/2016/5/10/chartex" xmlns:cx5="http://schemas.microsoft.com/office/drawing/2016/5/11/chartex" xmlns:cx6="http://schemas.microsoft.com/office/drawing/2016/5/12/chartex" xmlns:cx7="http://schemas.microsoft.com/office/drawing/2016/5/13/chartex" xmlns:cx8="http://schemas.microsoft.com/office/drawing/2016/5/14/chartex" xmlns:mc="http://schemas.openxmlformats.org/markup-compatibility/2006" xmlns:aink="http://schemas.microsoft.com/office/drawing/2016/ink" xmlns:am3d="http://schemas.microsoft.com/office/drawing/2017/model3d" xmlns:o="urn:schemas-microsoft-com:office:office" xmlns:r="http://schemas.openxmlformats.org/officeDocument/2006/relationships" xmlns:m="http://schemas.openxmlformats.org/officeDocument/2006/math" xmlns:v="urn:schemas-microsoft-com:vml" xmlns:wp14="http://schemas.microsoft.com/office/word/2010/wordprocessingDrawing" xmlns:wp="http://schemas.openxmlformats.org/drawingml/2006/wordprocessingDrawing" xmlns:w10="urn:schemas-microsoft-com:office:word" xmlns:w="http://schemas.openxmlformats.org/wordprocessingml/2006/main" xmlns:w14="http://schemas.microsoft.com/office/word/2010/wordml" xmlns:w15="http://schemas.microsoft.com/office/word/2012/wordml" xmlns:w16cid="http://schemas.microsoft.com/office/word/2016/wordml/cid" xmlns:w16se="http://schemas.microsoft.com/office/word/2015/wordml/symex" xmlns:wpg="http://schemas.microsoft.com/office/word/2010/wordprocessingGroup" xmlns:wpi="http://schemas.microsoft.com/office/word/2010/wordprocessingInk" xmlns:wne="http://schemas.microsoft.com/office/word/2006/wordml" xmlns:wps="http://schemas.microsoft.com/office/word/2010/wordprocessingShape" mc:Ignorable="w14 w15 w16se w16cid wp14">
+<w:hdr xmlns:wpc="http://schemas.microsoft.com/office/word/2010/wordprocessingCanvas" xmlns:mc="http://schemas.openxmlformats.org/markup-compatibility/2006" xmlns:o="urn:schemas-microsoft-com:office:office" xmlns:r="http://schemas.openxmlformats.org/officeDocument/2006/relationships" xmlns:m="http://schemas.openxmlformats.org/officeDocument/2006/math" xmlns:v="urn:schemas-microsoft-com:vml" xmlns:wp14="http://schemas.microsoft.com/office/word/2010/wordprocessingDrawing" xmlns:wp="http://schemas.openxmlformats.org/drawingml/2006/wordprocessingDrawing" xmlns:w10="urn:schemas-microsoft-com:office:word" xmlns:w="http://schemas.openxmlformats.org/wordprocessingml/2006/main" xmlns:w14="http://schemas.microsoft.com/office/word/2010/wordml" xmlns:w15="http://schemas.microsoft.com/office/word/2012/wordml" xmlns:wpg="http://schemas.microsoft.com/office/word/2010/wordprocessingGroup" xmlns:wpi="http://schemas.microsoft.com/office/word/2010/wordprocessingInk" xmlns:wne="http://schemas.microsoft.com/office/word/2006/wordml" xmlns:wps="http://schemas.microsoft.com/office/word/2010/wordprocessingShape" mc:Ignorable="w14 w15 wp14">
   <w:sdt>
     <w:sdtPr>
       <w:rPr>
@@ -853,7 +955,6 @@
       </w:rPr>
       <w:alias w:val="Titre"/>
       <w:id w:val="-1396499233"/>
-      <w:placeholder/>
       <w:dataBinding w:prefixMappings="xmlns:ns0='http://schemas.openxmlformats.org/package/2006/metadata/core-properties' xmlns:ns1='http://purl.org/dc/elements/1.1/'" w:xpath="/ns0:coreProperties[1]/ns1:title[1]" w:storeItemID="{6C3C8BC8-F283-45AE-878A-BAB7291924A1}"/>
       <w:text/>
     </w:sdtPr>
@@ -918,7 +1019,7 @@
 </file>
 
 <file path=word/numbering.xml><?xml version="1.0" encoding="utf-8"?>
-<w:numbering xmlns:wpc="http://schemas.microsoft.com/office/word/2010/wordprocessingCanvas" xmlns:cx="http://schemas.microsoft.com/office/drawing/2014/chartex" xmlns:cx1="http://schemas.microsoft.com/office/drawing/2015/9/8/chartex" xmlns:cx2="http://schemas.microsoft.com/office/drawing/2015/10/21/chartex" xmlns:cx3="http://schemas.microsoft.com/office/drawing/2016/5/9/chartex" xmlns:cx4="http://schemas.microsoft.com/office/drawing/2016/5/10/chartex" xmlns:cx5="http://schemas.microsoft.com/office/drawing/2016/5/11/chartex" xmlns:cx6="http://schemas.microsoft.com/office/drawing/2016/5/12/chartex" xmlns:cx7="http://schemas.microsoft.com/office/drawing/2016/5/13/chartex" xmlns:cx8="http://schemas.microsoft.com/office/drawing/2016/5/14/chartex" xmlns:mc="http://schemas.openxmlformats.org/markup-compatibility/2006" xmlns:aink="http://schemas.microsoft.com/office/drawing/2016/ink" xmlns:am3d="http://schemas.microsoft.com/office/drawing/2017/model3d" xmlns:o="urn:schemas-microsoft-com:office:office" xmlns:r="http://schemas.openxmlformats.org/officeDocument/2006/relationships" xmlns:m="http://schemas.openxmlformats.org/officeDocument/2006/math" xmlns:v="urn:schemas-microsoft-com:vml" xmlns:wp14="http://schemas.microsoft.com/office/word/2010/wordprocessingDrawing" xmlns:wp="http://schemas.openxmlformats.org/drawingml/2006/wordprocessingDrawing" xmlns:w10="urn:schemas-microsoft-com:office:word" xmlns:w="http://schemas.openxmlformats.org/wordprocessingml/2006/main" xmlns:w14="http://schemas.microsoft.com/office/word/2010/wordml" xmlns:w15="http://schemas.microsoft.com/office/word/2012/wordml" xmlns:w16cid="http://schemas.microsoft.com/office/word/2016/wordml/cid" xmlns:w16se="http://schemas.microsoft.com/office/word/2015/wordml/symex" xmlns:wpg="http://schemas.microsoft.com/office/word/2010/wordprocessingGroup" xmlns:wpi="http://schemas.microsoft.com/office/word/2010/wordprocessingInk" xmlns:wne="http://schemas.microsoft.com/office/word/2006/wordml" xmlns:wps="http://schemas.microsoft.com/office/word/2010/wordprocessingShape" mc:Ignorable="w14 w15 w16se w16cid wp14">
+<w:numbering xmlns:wpc="http://schemas.microsoft.com/office/word/2010/wordprocessingCanvas" xmlns:mc="http://schemas.openxmlformats.org/markup-compatibility/2006" xmlns:o="urn:schemas-microsoft-com:office:office" xmlns:r="http://schemas.openxmlformats.org/officeDocument/2006/relationships" xmlns:m="http://schemas.openxmlformats.org/officeDocument/2006/math" xmlns:v="urn:schemas-microsoft-com:vml" xmlns:wp14="http://schemas.microsoft.com/office/word/2010/wordprocessingDrawing" xmlns:wp="http://schemas.openxmlformats.org/drawingml/2006/wordprocessingDrawing" xmlns:w10="urn:schemas-microsoft-com:office:word" xmlns:w="http://schemas.openxmlformats.org/wordprocessingml/2006/main" xmlns:w14="http://schemas.microsoft.com/office/word/2010/wordml" xmlns:w15="http://schemas.microsoft.com/office/word/2012/wordml" xmlns:wpg="http://schemas.microsoft.com/office/word/2010/wordprocessingGroup" xmlns:wpi="http://schemas.microsoft.com/office/word/2010/wordprocessingInk" xmlns:wne="http://schemas.microsoft.com/office/word/2006/wordml" xmlns:wps="http://schemas.microsoft.com/office/word/2010/wordprocessingShape" mc:Ignorable="w14 w15 wp14">
   <w:abstractNum w:abstractNumId="0" w15:restartNumberingAfterBreak="0">
     <w:nsid w:val="3B8E6D6C"/>
     <w:multiLevelType w:val="hybridMultilevel"/>
@@ -1153,7 +1254,7 @@
 </file>
 
 <file path=word/styles.xml><?xml version="1.0" encoding="utf-8"?>
-<w:styles xmlns:mc="http://schemas.openxmlformats.org/markup-compatibility/2006" xmlns:r="http://schemas.openxmlformats.org/officeDocument/2006/relationships" xmlns:w="http://schemas.openxmlformats.org/wordprocessingml/2006/main" xmlns:w14="http://schemas.microsoft.com/office/word/2010/wordml" xmlns:w15="http://schemas.microsoft.com/office/word/2012/wordml" xmlns:w16cid="http://schemas.microsoft.com/office/word/2016/wordml/cid" xmlns:w16se="http://schemas.microsoft.com/office/word/2015/wordml/symex" mc:Ignorable="w14 w15 w16se w16cid">
+<w:styles xmlns:mc="http://schemas.openxmlformats.org/markup-compatibility/2006" xmlns:r="http://schemas.openxmlformats.org/officeDocument/2006/relationships" xmlns:w="http://schemas.openxmlformats.org/wordprocessingml/2006/main" xmlns:w14="http://schemas.microsoft.com/office/word/2010/wordml" xmlns:w15="http://schemas.microsoft.com/office/word/2012/wordml" mc:Ignorable="w14 w15">
   <w:docDefaults>
     <w:rPrDefault>
       <w:rPr>
@@ -1169,7 +1270,7 @@
       </w:pPr>
     </w:pPrDefault>
   </w:docDefaults>
-  <w:latentStyles w:defLockedState="0" w:defUIPriority="99" w:defSemiHidden="0" w:defUnhideWhenUsed="0" w:defQFormat="0" w:count="375">
+  <w:latentStyles w:defLockedState="0" w:defUIPriority="99" w:defSemiHidden="0" w:defUnhideWhenUsed="0" w:defQFormat="0" w:count="371">
     <w:lsdException w:name="Normal" w:uiPriority="0" w:qFormat="1"/>
     <w:lsdException w:name="heading 1" w:uiPriority="9" w:qFormat="1"/>
     <w:lsdException w:name="heading 2" w:semiHidden="1" w:uiPriority="9" w:unhideWhenUsed="1" w:qFormat="1"/>
@@ -1324,7 +1425,7 @@
     <w:lsdException w:name="Table Web 2" w:semiHidden="1" w:unhideWhenUsed="1"/>
     <w:lsdException w:name="Table Web 3" w:semiHidden="1" w:unhideWhenUsed="1"/>
     <w:lsdException w:name="Balloon Text" w:semiHidden="1" w:unhideWhenUsed="1"/>
-    <w:lsdException w:name="Table Grid" w:semiHidden="1" w:uiPriority="59" w:unhideWhenUsed="1"/>
+    <w:lsdException w:name="Table Grid" w:uiPriority="59"/>
     <w:lsdException w:name="Table Theme" w:semiHidden="1" w:unhideWhenUsed="1"/>
     <w:lsdException w:name="Placeholder Text" w:semiHidden="1"/>
     <w:lsdException w:name="No Spacing" w:uiPriority="1" w:qFormat="1"/>
@@ -1541,10 +1642,6 @@
     <w:lsdException w:name="List Table 5 Dark Accent 6" w:uiPriority="50"/>
     <w:lsdException w:name="List Table 6 Colorful Accent 6" w:uiPriority="51"/>
     <w:lsdException w:name="List Table 7 Colorful Accent 6" w:uiPriority="52"/>
-    <w:lsdException w:name="Mention" w:semiHidden="1" w:unhideWhenUsed="1"/>
-    <w:lsdException w:name="Smart Hyperlink" w:semiHidden="1" w:unhideWhenUsed="1"/>
-    <w:lsdException w:name="Hashtag" w:semiHidden="1" w:unhideWhenUsed="1"/>
-    <w:lsdException w:name="Unresolved Mention" w:semiHidden="1" w:unhideWhenUsed="1"/>
   </w:latentStyles>
   <w:style w:type="paragraph" w:default="1" w:styleId="Normal">
     <w:name w:val="Normal"/>
@@ -2291,7 +2388,7 @@
 </file>
 
 <file path=word/glossary/document.xml><?xml version="1.0" encoding="utf-8"?>
-<w:glossaryDocument xmlns:wpc="http://schemas.microsoft.com/office/word/2010/wordprocessingCanvas" xmlns:cx="http://schemas.microsoft.com/office/drawing/2014/chartex" xmlns:cx1="http://schemas.microsoft.com/office/drawing/2015/9/8/chartex" xmlns:cx2="http://schemas.microsoft.com/office/drawing/2015/10/21/chartex" xmlns:cx3="http://schemas.microsoft.com/office/drawing/2016/5/9/chartex" xmlns:cx4="http://schemas.microsoft.com/office/drawing/2016/5/10/chartex" xmlns:cx5="http://schemas.microsoft.com/office/drawing/2016/5/11/chartex" xmlns:cx6="http://schemas.microsoft.com/office/drawing/2016/5/12/chartex" xmlns:cx7="http://schemas.microsoft.com/office/drawing/2016/5/13/chartex" xmlns:cx8="http://schemas.microsoft.com/office/drawing/2016/5/14/chartex" xmlns:mc="http://schemas.openxmlformats.org/markup-compatibility/2006" xmlns:aink="http://schemas.microsoft.com/office/drawing/2016/ink" xmlns:am3d="http://schemas.microsoft.com/office/drawing/2017/model3d" xmlns:o="urn:schemas-microsoft-com:office:office" xmlns:r="http://schemas.openxmlformats.org/officeDocument/2006/relationships" xmlns:m="http://schemas.openxmlformats.org/officeDocument/2006/math" xmlns:v="urn:schemas-microsoft-com:vml" xmlns:wp14="http://schemas.microsoft.com/office/word/2010/wordprocessingDrawing" xmlns:wp="http://schemas.openxmlformats.org/drawingml/2006/wordprocessingDrawing" xmlns:w10="urn:schemas-microsoft-com:office:word" xmlns:w="http://schemas.openxmlformats.org/wordprocessingml/2006/main" xmlns:w14="http://schemas.microsoft.com/office/word/2010/wordml" xmlns:w15="http://schemas.microsoft.com/office/word/2012/wordml" xmlns:w16cid="http://schemas.microsoft.com/office/word/2016/wordml/cid" xmlns:w16se="http://schemas.microsoft.com/office/word/2015/wordml/symex" xmlns:wpg="http://schemas.microsoft.com/office/word/2010/wordprocessingGroup" xmlns:wpi="http://schemas.microsoft.com/office/word/2010/wordprocessingInk" xmlns:wne="http://schemas.microsoft.com/office/word/2006/wordml" xmlns:wps="http://schemas.microsoft.com/office/word/2010/wordprocessingShape" mc:Ignorable="w14 w15 w16se w16cid wp14">
+<w:glossaryDocument xmlns:wpc="http://schemas.microsoft.com/office/word/2010/wordprocessingCanvas" xmlns:mc="http://schemas.openxmlformats.org/markup-compatibility/2006" xmlns:o="urn:schemas-microsoft-com:office:office" xmlns:r="http://schemas.openxmlformats.org/officeDocument/2006/relationships" xmlns:m="http://schemas.openxmlformats.org/officeDocument/2006/math" xmlns:v="urn:schemas-microsoft-com:vml" xmlns:wp14="http://schemas.microsoft.com/office/word/2010/wordprocessingDrawing" xmlns:wp="http://schemas.openxmlformats.org/drawingml/2006/wordprocessingDrawing" xmlns:w10="urn:schemas-microsoft-com:office:word" xmlns:w="http://schemas.openxmlformats.org/wordprocessingml/2006/main" xmlns:w14="http://schemas.microsoft.com/office/word/2010/wordml" xmlns:w15="http://schemas.microsoft.com/office/word/2012/wordml" xmlns:wpg="http://schemas.microsoft.com/office/word/2010/wordprocessingGroup" xmlns:wpi="http://schemas.microsoft.com/office/word/2010/wordprocessingInk" xmlns:wne="http://schemas.microsoft.com/office/word/2006/wordml" xmlns:wps="http://schemas.microsoft.com/office/word/2010/wordprocessingShape" mc:Ignorable="w14 w15 wp14">
   <w:docParts>
     <w:docPart>
       <w:docPartPr>
@@ -2376,10 +2473,7 @@
             <w:pStyle w:val="A864856979B34ED6BF6407515B0C7C3C"/>
           </w:pPr>
           <w:r>
-            <w:t xml:space="preserve">[Tapez le résumé du document ici. Il s'agit </w:t>
-          </w:r>
-          <w:r>
-            <w:t>généralement d'une courte synthèse du document. Tapez le résumé du document ici. Il s'agit généralement d'une courte synthèse du document.]</w:t>
+            <w:t>[Tapez le résumé du document ici. Il s'agit généralement d'une courte synthèse du document. Tapez le résumé du document ici. Il s'agit généralement d'une courte synthèse du document.]</w:t>
           </w:r>
         </w:p>
       </w:docPartBody>
@@ -2389,7 +2483,7 @@
 </file>
 
 <file path=word/glossary/fontTable.xml><?xml version="1.0" encoding="utf-8"?>
-<w:fonts xmlns:mc="http://schemas.openxmlformats.org/markup-compatibility/2006" xmlns:r="http://schemas.openxmlformats.org/officeDocument/2006/relationships" xmlns:w="http://schemas.openxmlformats.org/wordprocessingml/2006/main" xmlns:w14="http://schemas.microsoft.com/office/word/2010/wordml" xmlns:w15="http://schemas.microsoft.com/office/word/2012/wordml" xmlns:w16cid="http://schemas.microsoft.com/office/word/2016/wordml/cid" xmlns:w16se="http://schemas.microsoft.com/office/word/2015/wordml/symex" mc:Ignorable="w14 w15 w16se w16cid">
+<w:fonts xmlns:mc="http://schemas.openxmlformats.org/markup-compatibility/2006" xmlns:r="http://schemas.openxmlformats.org/officeDocument/2006/relationships" xmlns:w="http://schemas.openxmlformats.org/wordprocessingml/2006/main" xmlns:w14="http://schemas.microsoft.com/office/word/2010/wordml" xmlns:w15="http://schemas.microsoft.com/office/word/2012/wordml" mc:Ignorable="w14 w15">
   <w:font w:name="Palatino Linotype">
     <w:panose1 w:val="02040502050505030304"/>
     <w:charset w:val="00"/>
@@ -2436,9 +2530,8 @@
     <w:panose1 w:val="020B0604030504040204"/>
     <w:charset w:val="00"/>
     <w:family w:val="swiss"/>
-    <w:notTrueType/>
     <w:pitch w:val="variable"/>
-    <w:sig w:usb0="00000003" w:usb1="00000000" w:usb2="00000000" w:usb3="00000000" w:csb0="00000001" w:csb1="00000000"/>
+    <w:sig w:usb0="E1002EFF" w:usb1="C000605B" w:usb2="00000029" w:usb3="00000000" w:csb0="000101FF" w:csb1="00000000"/>
   </w:font>
   <w:font w:name="Wingdings 2">
     <w:panose1 w:val="05020102010507070707"/>
@@ -2465,7 +2558,7 @@
 </file>
 
 <file path=word/glossary/settings.xml><?xml version="1.0" encoding="utf-8"?>
-<w:settings xmlns:mc="http://schemas.openxmlformats.org/markup-compatibility/2006" xmlns:o="urn:schemas-microsoft-com:office:office" xmlns:r="http://schemas.openxmlformats.org/officeDocument/2006/relationships" xmlns:m="http://schemas.openxmlformats.org/officeDocument/2006/math" xmlns:v="urn:schemas-microsoft-com:vml" xmlns:w10="urn:schemas-microsoft-com:office:word" xmlns:w="http://schemas.openxmlformats.org/wordprocessingml/2006/main" xmlns:w14="http://schemas.microsoft.com/office/word/2010/wordml" xmlns:w15="http://schemas.microsoft.com/office/word/2012/wordml" xmlns:w16cid="http://schemas.microsoft.com/office/word/2016/wordml/cid" xmlns:w16se="http://schemas.microsoft.com/office/word/2015/wordml/symex" xmlns:sl="http://schemas.openxmlformats.org/schemaLibrary/2006/main" mc:Ignorable="w14 w15 w16se w16cid">
+<w:settings xmlns:mc="http://schemas.openxmlformats.org/markup-compatibility/2006" xmlns:o="urn:schemas-microsoft-com:office:office" xmlns:r="http://schemas.openxmlformats.org/officeDocument/2006/relationships" xmlns:m="http://schemas.openxmlformats.org/officeDocument/2006/math" xmlns:v="urn:schemas-microsoft-com:vml" xmlns:w10="urn:schemas-microsoft-com:office:word" xmlns:w="http://schemas.openxmlformats.org/wordprocessingml/2006/main" xmlns:w14="http://schemas.microsoft.com/office/word/2010/wordml" xmlns:w15="http://schemas.microsoft.com/office/word/2012/wordml" xmlns:sl="http://schemas.openxmlformats.org/schemaLibrary/2006/main" mc:Ignorable="w14 w15">
   <w:view w:val="normal"/>
   <w:defaultTabStop w:val="708"/>
   <w:hyphenationZone w:val="425"/>
@@ -2477,11 +2570,12 @@
     <w:compatSetting w:name="enableOpenTypeFeatures" w:uri="http://schemas.microsoft.com/office/word" w:val="1"/>
     <w:compatSetting w:name="doNotFlipMirrorIndents" w:uri="http://schemas.microsoft.com/office/word" w:val="1"/>
     <w:compatSetting w:name="differentiateMultirowTableHeaders" w:uri="http://schemas.microsoft.com/office/word" w:val="1"/>
-    <w:compatSetting w:name="useWord2013TrackBottomHyphenation" w:uri="http://schemas.microsoft.com/office/word" w:val="0"/>
   </w:compat>
   <w:rsids>
     <w:rsidRoot w:val="00986599"/>
+    <w:rsid w:val="0083693F"/>
     <w:rsid w:val="00986599"/>
+    <w:rsid w:val="00B67227"/>
   </w:rsids>
   <m:mathPr>
     <m:mathFont m:val="Cambria Math"/>
@@ -2505,7 +2599,7 @@
 </file>
 
 <file path=word/glossary/styles.xml><?xml version="1.0" encoding="utf-8"?>
-<w:styles xmlns:mc="http://schemas.openxmlformats.org/markup-compatibility/2006" xmlns:r="http://schemas.openxmlformats.org/officeDocument/2006/relationships" xmlns:w="http://schemas.openxmlformats.org/wordprocessingml/2006/main" xmlns:w14="http://schemas.microsoft.com/office/word/2010/wordml" xmlns:w15="http://schemas.microsoft.com/office/word/2012/wordml" xmlns:w16cid="http://schemas.microsoft.com/office/word/2016/wordml/cid" xmlns:w16se="http://schemas.microsoft.com/office/word/2015/wordml/symex" mc:Ignorable="w14 w15 w16se w16cid">
+<w:styles xmlns:mc="http://schemas.openxmlformats.org/markup-compatibility/2006" xmlns:r="http://schemas.openxmlformats.org/officeDocument/2006/relationships" xmlns:w="http://schemas.openxmlformats.org/wordprocessingml/2006/main" xmlns:w14="http://schemas.microsoft.com/office/word/2010/wordml" xmlns:w15="http://schemas.microsoft.com/office/word/2012/wordml" mc:Ignorable="w14 w15">
   <w:docDefaults>
     <w:rPrDefault>
       <w:rPr>
@@ -2521,7 +2615,7 @@
       </w:pPr>
     </w:pPrDefault>
   </w:docDefaults>
-  <w:latentStyles w:defLockedState="0" w:defUIPriority="99" w:defSemiHidden="0" w:defUnhideWhenUsed="0" w:defQFormat="0" w:count="375">
+  <w:latentStyles w:defLockedState="0" w:defUIPriority="99" w:defSemiHidden="0" w:defUnhideWhenUsed="0" w:defQFormat="0" w:count="371">
     <w:lsdException w:name="Normal" w:uiPriority="0" w:qFormat="1"/>
     <w:lsdException w:name="heading 1" w:uiPriority="9" w:qFormat="1"/>
     <w:lsdException w:name="heading 2" w:semiHidden="1" w:uiPriority="9" w:unhideWhenUsed="1" w:qFormat="1"/>
@@ -2893,10 +2987,6 @@
     <w:lsdException w:name="List Table 5 Dark Accent 6" w:uiPriority="50"/>
     <w:lsdException w:name="List Table 6 Colorful Accent 6" w:uiPriority="51"/>
     <w:lsdException w:name="List Table 7 Colorful Accent 6" w:uiPriority="52"/>
-    <w:lsdException w:name="Mention" w:semiHidden="1" w:unhideWhenUsed="1"/>
-    <w:lsdException w:name="Smart Hyperlink" w:semiHidden="1" w:unhideWhenUsed="1"/>
-    <w:lsdException w:name="Hashtag" w:semiHidden="1" w:unhideWhenUsed="1"/>
-    <w:lsdException w:name="Unresolved Mention" w:semiHidden="1" w:unhideWhenUsed="1"/>
   </w:latentStyles>
   <w:style w:type="paragraph" w:default="1" w:styleId="Normal">
     <w:name w:val="Normal"/>
@@ -2919,7 +3009,7 @@
       <w:rFonts w:asciiTheme="majorHAnsi" w:eastAsiaTheme="majorEastAsia" w:hAnsiTheme="majorHAnsi" w:cstheme="majorBidi"/>
       <w:bCs/>
       <w:i/>
-      <w:color w:val="4472C4" w:themeColor="accent1"/>
+      <w:color w:val="5B9BD5" w:themeColor="accent1"/>
       <w:sz w:val="32"/>
       <w:szCs w:val="32"/>
     </w:rPr>
@@ -3013,7 +3103,7 @@
       <w:rFonts w:asciiTheme="majorHAnsi" w:eastAsiaTheme="majorEastAsia" w:hAnsiTheme="majorHAnsi" w:cstheme="majorBidi"/>
       <w:bCs/>
       <w:i/>
-      <w:color w:val="4472C4" w:themeColor="accent1"/>
+      <w:color w:val="5B9BD5" w:themeColor="accent1"/>
       <w:sz w:val="32"/>
       <w:szCs w:val="32"/>
     </w:rPr>
@@ -3051,7 +3141,7 @@
 </file>
 
 <file path=word/glossary/webSettings.xml><?xml version="1.0" encoding="utf-8"?>
-<w:webSettings xmlns:mc="http://schemas.openxmlformats.org/markup-compatibility/2006" xmlns:r="http://schemas.openxmlformats.org/officeDocument/2006/relationships" xmlns:w="http://schemas.openxmlformats.org/wordprocessingml/2006/main" xmlns:w14="http://schemas.microsoft.com/office/word/2010/wordml" xmlns:w15="http://schemas.microsoft.com/office/word/2012/wordml" xmlns:w16cid="http://schemas.microsoft.com/office/word/2016/wordml/cid" xmlns:w16se="http://schemas.microsoft.com/office/word/2015/wordml/symex" mc:Ignorable="w14 w15 w16se w16cid">
+<w:webSettings xmlns:mc="http://schemas.openxmlformats.org/markup-compatibility/2006" xmlns:r="http://schemas.openxmlformats.org/officeDocument/2006/relationships" xmlns:w="http://schemas.openxmlformats.org/wordprocessingml/2006/main" xmlns:w14="http://schemas.microsoft.com/office/word/2010/wordml" xmlns:w15="http://schemas.microsoft.com/office/word/2012/wordml" mc:Ignorable="w14 w15">
   <w:optimizeForBrowser/>
   <w:allowPNG/>
 </w:webSettings>
@@ -3338,12 +3428,14 @@
 </file>
 
 <file path=customXml/item1.xml><?xml version="1.0" encoding="utf-8"?>
-<?mso-contentType ?>
-<FormTemplates xmlns="http://schemas.microsoft.com/sharepoint/v3/contenttype/forms">
-  <Display>DocumentLibraryForm</Display>
-  <Edit>AssetEditForm</Edit>
-  <New>DocumentLibraryForm</New>
-</FormTemplates>
+<CoverPageProperties xmlns="http://schemas.microsoft.com/office/2006/coverPageProps">
+  <PublishDate/>
+  <Abstract>CHATAGNIER Dylan – IIA – M1 IASI – 2017/2018</Abstract>
+  <CompanyAddress/>
+  <CompanyPhone/>
+  <CompanyFax/>
+  <CompanyEmail/>
+</CoverPageProperties>
 </file>
 
 <file path=customXml/item2.xml><?xml version="1.0" encoding="utf-8"?>
@@ -3357,14 +3449,12 @@
 </file>
 
 <file path=customXml/item3.xml><?xml version="1.0" encoding="utf-8"?>
-<CoverPageProperties xmlns="http://schemas.microsoft.com/office/2006/coverPageProps">
-  <PublishDate/>
-  <Abstract>CHATAGNIER Dylan – IIA – M1 IASI</Abstract>
-  <CompanyAddress/>
-  <CompanyPhone/>
-  <CompanyFax/>
-  <CompanyEmail/>
-</CoverPageProperties>
+<?mso-contentType ?>
+<FormTemplates xmlns="http://schemas.microsoft.com/sharepoint/v3/contenttype/forms">
+  <Display>DocumentLibraryForm</Display>
+  <Edit>AssetEditForm</Edit>
+  <New>DocumentLibraryForm</New>
+</FormTemplates>
 </file>
 
 <file path=customXml/item4.xml><?xml version="1.0" encoding="utf-8"?>
@@ -3372,9 +3462,9 @@
 </file>
 
 <file path=customXml/itemProps1.xml><?xml version="1.0" encoding="utf-8"?>
-<ds:datastoreItem xmlns:ds="http://schemas.openxmlformats.org/officeDocument/2006/customXml" ds:itemID="{579CA6A8-040D-4363-A1A6-34005B8EF55B}">
+<ds:datastoreItem xmlns:ds="http://schemas.openxmlformats.org/officeDocument/2006/customXml" ds:itemID="{55AF091B-3C7A-41E3-B477-F2FDAA23CFDA}">
   <ds:schemaRefs>
-    <ds:schemaRef ds:uri="http://schemas.microsoft.com/sharepoint/v3/contenttype/forms"/>
+    <ds:schemaRef ds:uri="http://schemas.microsoft.com/office/2006/coverPageProps"/>
   </ds:schemaRefs>
 </ds:datastoreItem>
 </file>
@@ -3388,15 +3478,15 @@
 </file>
 
 <file path=customXml/itemProps3.xml><?xml version="1.0" encoding="utf-8"?>
-<ds:datastoreItem xmlns:ds="http://schemas.openxmlformats.org/officeDocument/2006/customXml" ds:itemID="{55AF091B-3C7A-41E3-B477-F2FDAA23CFDA}">
+<ds:datastoreItem xmlns:ds="http://schemas.openxmlformats.org/officeDocument/2006/customXml" ds:itemID="{579CA6A8-040D-4363-A1A6-34005B8EF55B}">
   <ds:schemaRefs>
-    <ds:schemaRef ds:uri="http://schemas.microsoft.com/office/2006/coverPageProps"/>
+    <ds:schemaRef ds:uri="http://schemas.microsoft.com/sharepoint/v3/contenttype/forms"/>
   </ds:schemaRefs>
 </ds:datastoreItem>
 </file>
 
 <file path=customXml/itemProps4.xml><?xml version="1.0" encoding="utf-8"?>
-<ds:datastoreItem xmlns:ds="http://schemas.openxmlformats.org/officeDocument/2006/customXml" ds:itemID="{5B562B0B-075C-480B-8D44-A257BC6CDE3F}">
+<ds:datastoreItem xmlns:ds="http://schemas.openxmlformats.org/officeDocument/2006/customXml" ds:itemID="{45DD149D-1648-4D18-919F-7E5167F0B4B0}">
   <ds:schemaRefs>
     <ds:schemaRef ds:uri="http://schemas.openxmlformats.org/officeDocument/2006/bibliography"/>
   </ds:schemaRefs>

</xml_diff>